<commit_message>
preprocessing done, no missing values
</commit_message>
<xml_diff>
--- a/hotels/hotel_pp_documentation.docx
+++ b/hotels/hotel_pp_documentation.docx
@@ -1231,241 +1231,377 @@
           <w:shd w:val="clear" w:color="auto" w:fill="FFFFFF"/>
           <w:lang w:val="en-GB"/>
         </w:rPr>
-        <w:t xml:space="preserve">. This </w:t>
+        <w:t xml:space="preserve">. This led to 84% of the data. The data was grouped into 6 quantiles (labelled 1, 2, 3 etc.), the missing data labelled as 0. </w:t>
+      </w:r>
+    </w:p>
+    <w:p>
+      <w:pPr>
+        <w:pStyle w:val="ListParagraph"/>
+        <w:numPr>
+          <w:ilvl w:val="0"/>
+          <w:numId w:val="2"/>
+        </w:numPr>
+        <w:rPr>
+          <w:lang w:val="en-US"/>
+        </w:rPr>
+      </w:pPr>
+      <w:proofErr w:type="spellStart"/>
+      <w:r>
+        <w:rPr>
+          <w:shd w:val="clear" w:color="auto" w:fill="FFFFFF"/>
+          <w:lang w:val="en-GB"/>
+        </w:rPr>
+        <w:t>Random_bool</w:t>
+      </w:r>
+      <w:proofErr w:type="spellEnd"/>
+      <w:r>
+        <w:rPr>
+          <w:shd w:val="clear" w:color="auto" w:fill="FFFFFF"/>
+          <w:lang w:val="en-GB"/>
+        </w:rPr>
+        <w:t xml:space="preserve">: 1 if the order of </w:t>
+      </w:r>
+      <w:r>
+        <w:rPr>
+          <w:shd w:val="clear" w:color="auto" w:fill="FFFFFF"/>
+          <w:lang w:val="en-GB"/>
+        </w:rPr>
+        <w:t>search results was random, 0 if not. Mean is 0.29. No missing values.</w:t>
+      </w:r>
+    </w:p>
+    <w:p>
+      <w:pPr>
+        <w:pStyle w:val="ListParagraph"/>
+        <w:numPr>
+          <w:ilvl w:val="0"/>
+          <w:numId w:val="2"/>
+        </w:numPr>
+        <w:rPr>
+          <w:lang w:val="en-US"/>
+        </w:rPr>
+      </w:pPr>
+      <w:r>
+        <w:rPr>
+          <w:shd w:val="clear" w:color="auto" w:fill="FFFFFF"/>
+          <w:lang w:val="en-GB"/>
+        </w:rPr>
+        <w:t>Comp</w:t>
+      </w:r>
+      <w:r>
+        <w:rPr>
+          <w:shd w:val="clear" w:color="auto" w:fill="FFFFFF"/>
+          <w:lang w:val="en-GB"/>
+        </w:rPr>
+        <w:t>*</w:t>
+      </w:r>
+      <w:r>
+        <w:rPr>
+          <w:shd w:val="clear" w:color="auto" w:fill="FFFFFF"/>
+          <w:lang w:val="en-GB"/>
+        </w:rPr>
+        <w:t>_rate</w:t>
+      </w:r>
+      <w:r>
+        <w:rPr>
+          <w:shd w:val="clear" w:color="auto" w:fill="FFFFFF"/>
+          <w:lang w:val="en-GB"/>
+        </w:rPr>
+        <w:t xml:space="preserve"> (* is 1-8, the different competitors)</w:t>
+      </w:r>
+      <w:r>
+        <w:rPr>
+          <w:shd w:val="clear" w:color="auto" w:fill="FFFFFF"/>
+          <w:lang w:val="en-GB"/>
+        </w:rPr>
+        <w:t xml:space="preserve">: 1 if Expedia has a lower price than the competitor for the hotel, 0 if the same, -1 if Expedia has a higher price. </w:t>
+      </w:r>
+      <w:r>
+        <w:rPr>
+          <w:shd w:val="clear" w:color="auto" w:fill="FFFFFF"/>
+          <w:lang w:val="en-GB"/>
+        </w:rPr>
+        <w:t xml:space="preserve">All competitors are combined, first in </w:t>
+      </w:r>
+      <w:proofErr w:type="spellStart"/>
+      <w:r>
+        <w:rPr>
+          <w:shd w:val="clear" w:color="auto" w:fill="FFFFFF"/>
+          <w:lang w:val="en-GB"/>
+        </w:rPr>
+        <w:t>all_comp_rates</w:t>
+      </w:r>
+      <w:proofErr w:type="spellEnd"/>
+      <w:r>
+        <w:rPr>
+          <w:shd w:val="clear" w:color="auto" w:fill="FFFFFF"/>
+          <w:lang w:val="en-GB"/>
+        </w:rPr>
+        <w:t xml:space="preserve">: here, the minimum value is taken of all competitors, </w:t>
+      </w:r>
+      <w:r>
+        <w:rPr>
+          <w:shd w:val="clear" w:color="auto" w:fill="FFFFFF"/>
+          <w:lang w:val="en-GB"/>
+        </w:rPr>
+        <w:t xml:space="preserve">so </w:t>
+      </w:r>
+      <w:r>
+        <w:rPr>
+          <w:shd w:val="clear" w:color="auto" w:fill="FFFFFF"/>
+          <w:lang w:val="en-GB"/>
+        </w:rPr>
+        <w:t xml:space="preserve">if the </w:t>
+      </w:r>
+      <w:r>
+        <w:rPr>
+          <w:shd w:val="clear" w:color="auto" w:fill="FFFFFF"/>
+          <w:lang w:val="en-GB"/>
+        </w:rPr>
+        <w:t xml:space="preserve">hotel has one -1 the score is -1 (since the customer would go there, this is the objective market position). Hotels were all values are missing are labelled ‘2’. Secondly, a category is created where all values are added (Nulls count as 0). </w:t>
+      </w:r>
+    </w:p>
+    <w:p>
+      <w:pPr>
+        <w:pStyle w:val="ListParagraph"/>
+        <w:numPr>
+          <w:ilvl w:val="0"/>
+          <w:numId w:val="2"/>
+        </w:numPr>
+        <w:rPr>
+          <w:lang w:val="en-US"/>
+        </w:rPr>
+      </w:pPr>
+      <w:r>
+        <w:rPr>
+          <w:lang w:val="en-US"/>
+        </w:rPr>
+        <w:t xml:space="preserve">Comp*_inv: 1 if Expedia has a room available and the competitors doesn’t, 0 if Expedia and competitor both have rooms available. The values of all rooms are added in category </w:t>
+      </w:r>
+      <w:proofErr w:type="spellStart"/>
+      <w:r>
+        <w:rPr>
+          <w:lang w:val="en-US"/>
+        </w:rPr>
+        <w:t>count_comp_inv</w:t>
+      </w:r>
+      <w:proofErr w:type="spellEnd"/>
+      <w:r>
+        <w:rPr>
+          <w:lang w:val="en-US"/>
+        </w:rPr>
+        <w:t xml:space="preserve">, representing the number of competitors that do not have rooms available. Missing values are replaced with 0. </w:t>
+      </w:r>
+    </w:p>
+    <w:p>
+      <w:pPr>
+        <w:pStyle w:val="ListParagraph"/>
+        <w:numPr>
+          <w:ilvl w:val="0"/>
+          <w:numId w:val="2"/>
+        </w:numPr>
+        <w:rPr>
+          <w:lang w:val="en-US"/>
+        </w:rPr>
+      </w:pPr>
+      <w:r>
+        <w:rPr>
+          <w:lang w:val="en-US"/>
+        </w:rPr>
+        <w:t>Comp*_</w:t>
+      </w:r>
+      <w:proofErr w:type="spellStart"/>
+      <w:r>
+        <w:rPr>
+          <w:lang w:val="en-US"/>
+        </w:rPr>
+        <w:t>rate_percent_diff</w:t>
+      </w:r>
+      <w:proofErr w:type="spellEnd"/>
+      <w:r>
+        <w:rPr>
+          <w:lang w:val="en-US"/>
+        </w:rPr>
+        <w:t xml:space="preserve">: difference in price, how much </w:t>
+      </w:r>
+      <w:proofErr w:type="spellStart"/>
+      <w:r>
+        <w:rPr>
+          <w:lang w:val="en-US"/>
+        </w:rPr>
+        <w:t>expedia</w:t>
+      </w:r>
+      <w:proofErr w:type="spellEnd"/>
+      <w:r>
+        <w:rPr>
+          <w:lang w:val="en-US"/>
+        </w:rPr>
+        <w:t xml:space="preserve"> is cheaper than competitors. Average of all competitors is taken, and divided in 4 quantile groups (labelled 1, 2, 3, 4). When all values are missing it is labelled 0. </w:t>
+      </w:r>
+    </w:p>
+    <w:p>
+      <w:pPr>
+        <w:pStyle w:val="ListParagraph"/>
+        <w:numPr>
+          <w:ilvl w:val="0"/>
+          <w:numId w:val="2"/>
+        </w:numPr>
+        <w:rPr>
+          <w:lang w:val="en-US"/>
+        </w:rPr>
+      </w:pPr>
+      <w:proofErr w:type="spellStart"/>
+      <w:r>
+        <w:rPr>
+          <w:lang w:val="en-US"/>
+        </w:rPr>
+        <w:t>Gross_bookings_usd</w:t>
+      </w:r>
+      <w:proofErr w:type="spellEnd"/>
+      <w:r>
+        <w:rPr>
+          <w:lang w:val="en-US"/>
+        </w:rPr>
+        <w:t xml:space="preserve">: </w:t>
+      </w:r>
+      <w:r>
+        <w:rPr>
+          <w:lang w:val="en-US"/>
+        </w:rPr>
+        <w:t>138390</w:t>
+      </w:r>
+      <w:r>
+        <w:rPr>
+          <w:lang w:val="en-US"/>
+        </w:rPr>
+        <w:t xml:space="preserve"> values available, 2,7%. The difference between this price and the first shown price is </w:t>
       </w:r>
       <w:proofErr w:type="gramStart"/>
       <w:r>
         <w:rPr>
-          <w:shd w:val="clear" w:color="auto" w:fill="FFFFFF"/>
-          <w:lang w:val="en-GB"/>
-        </w:rPr>
-        <w:t>lead</w:t>
+          <w:lang w:val="en-US"/>
+        </w:rPr>
+        <w:t>calculated, and</w:t>
       </w:r>
       <w:proofErr w:type="gramEnd"/>
       <w:r>
         <w:rPr>
-          <w:shd w:val="clear" w:color="auto" w:fill="FFFFFF"/>
-          <w:lang w:val="en-GB"/>
-        </w:rPr>
-        <w:t xml:space="preserve"> to 84% of the data. The data was grouped into 6 quantiles (labelled 1, 2, 3 etc.), the missing data labelled as 0. </w:t>
-      </w:r>
-    </w:p>
-    <w:p>
-      <w:pPr>
-        <w:pStyle w:val="ListParagraph"/>
-        <w:numPr>
-          <w:ilvl w:val="0"/>
-          <w:numId w:val="2"/>
-        </w:numPr>
-        <w:rPr>
-          <w:lang w:val="en-US"/>
-        </w:rPr>
-      </w:pPr>
-      <w:proofErr w:type="spellStart"/>
-      <w:r>
-        <w:rPr>
-          <w:shd w:val="clear" w:color="auto" w:fill="FFFFFF"/>
-          <w:lang w:val="en-GB"/>
-        </w:rPr>
-        <w:t>Random_bool</w:t>
-      </w:r>
-      <w:proofErr w:type="spellEnd"/>
-      <w:r>
-        <w:rPr>
-          <w:shd w:val="clear" w:color="auto" w:fill="FFFFFF"/>
-          <w:lang w:val="en-GB"/>
-        </w:rPr>
-        <w:t xml:space="preserve">: 1 if the order of </w:t>
-      </w:r>
-      <w:r>
-        <w:rPr>
-          <w:shd w:val="clear" w:color="auto" w:fill="FFFFFF"/>
-          <w:lang w:val="en-GB"/>
-        </w:rPr>
-        <w:t>search results was random, 0 if not. Mean is 0.29. No missing values.</w:t>
-      </w:r>
-    </w:p>
-    <w:p>
-      <w:pPr>
-        <w:pStyle w:val="ListParagraph"/>
-        <w:numPr>
-          <w:ilvl w:val="0"/>
-          <w:numId w:val="2"/>
-        </w:numPr>
-        <w:rPr>
-          <w:lang w:val="en-US"/>
-        </w:rPr>
-      </w:pPr>
-      <w:r>
-        <w:rPr>
-          <w:shd w:val="clear" w:color="auto" w:fill="FFFFFF"/>
-          <w:lang w:val="en-GB"/>
-        </w:rPr>
-        <w:t>Comp</w:t>
-      </w:r>
-      <w:r>
-        <w:rPr>
-          <w:shd w:val="clear" w:color="auto" w:fill="FFFFFF"/>
-          <w:lang w:val="en-GB"/>
-        </w:rPr>
-        <w:t>*</w:t>
-      </w:r>
-      <w:r>
-        <w:rPr>
-          <w:shd w:val="clear" w:color="auto" w:fill="FFFFFF"/>
-          <w:lang w:val="en-GB"/>
-        </w:rPr>
-        <w:t>_rate</w:t>
-      </w:r>
-      <w:r>
-        <w:rPr>
-          <w:shd w:val="clear" w:color="auto" w:fill="FFFFFF"/>
-          <w:lang w:val="en-GB"/>
-        </w:rPr>
-        <w:t xml:space="preserve"> (* is 1-8, the different competitors)</w:t>
-      </w:r>
-      <w:r>
-        <w:rPr>
-          <w:shd w:val="clear" w:color="auto" w:fill="FFFFFF"/>
-          <w:lang w:val="en-GB"/>
-        </w:rPr>
-        <w:t xml:space="preserve">: 1 if Expedia has a lower price than the competitor for the hotel, 0 if the same, -1 if Expedia has a higher price. </w:t>
-      </w:r>
-      <w:r>
-        <w:rPr>
-          <w:shd w:val="clear" w:color="auto" w:fill="FFFFFF"/>
-          <w:lang w:val="en-GB"/>
-        </w:rPr>
-        <w:t xml:space="preserve">All competitors are combined, first in </w:t>
-      </w:r>
-      <w:proofErr w:type="spellStart"/>
-      <w:r>
-        <w:rPr>
-          <w:shd w:val="clear" w:color="auto" w:fill="FFFFFF"/>
-          <w:lang w:val="en-GB"/>
-        </w:rPr>
-        <w:t>all_comp_rates</w:t>
-      </w:r>
-      <w:proofErr w:type="spellEnd"/>
-      <w:r>
-        <w:rPr>
-          <w:shd w:val="clear" w:color="auto" w:fill="FFFFFF"/>
-          <w:lang w:val="en-GB"/>
-        </w:rPr>
-        <w:t xml:space="preserve">: here, the minimum value is taken of all competitors, </w:t>
-      </w:r>
-      <w:r>
-        <w:rPr>
-          <w:shd w:val="clear" w:color="auto" w:fill="FFFFFF"/>
-          <w:lang w:val="en-GB"/>
-        </w:rPr>
-        <w:t xml:space="preserve">so </w:t>
-      </w:r>
-      <w:r>
-        <w:rPr>
-          <w:shd w:val="clear" w:color="auto" w:fill="FFFFFF"/>
-          <w:lang w:val="en-GB"/>
-        </w:rPr>
-        <w:t xml:space="preserve">if the </w:t>
-      </w:r>
-      <w:r>
-        <w:rPr>
-          <w:shd w:val="clear" w:color="auto" w:fill="FFFFFF"/>
-          <w:lang w:val="en-GB"/>
-        </w:rPr>
-        <w:t xml:space="preserve">hotel has one -1 the score is -1 (since the customer would go there, this is the objective market position). Hotels were all values are missing are labelled ‘2’. Secondly, a category is created where all values are added (Nulls count as 0). </w:t>
-      </w:r>
-    </w:p>
-    <w:p>
-      <w:pPr>
-        <w:pStyle w:val="ListParagraph"/>
-        <w:numPr>
-          <w:ilvl w:val="0"/>
-          <w:numId w:val="2"/>
-        </w:numPr>
-        <w:rPr>
-          <w:lang w:val="en-US"/>
-        </w:rPr>
-      </w:pPr>
-      <w:r>
-        <w:rPr>
-          <w:lang w:val="en-US"/>
-        </w:rPr>
-        <w:t xml:space="preserve">Comp*_inv: 1 if Expedia has a room available and the competitors doesn’t, 0 if Expedia and competitor both have rooms available. The values of all rooms are added in category </w:t>
-      </w:r>
-      <w:proofErr w:type="spellStart"/>
-      <w:r>
-        <w:rPr>
-          <w:lang w:val="en-US"/>
-        </w:rPr>
-        <w:t>count_comp_inv</w:t>
-      </w:r>
-      <w:proofErr w:type="spellEnd"/>
-      <w:r>
-        <w:rPr>
-          <w:lang w:val="en-US"/>
-        </w:rPr>
-        <w:t xml:space="preserve">, representing the number of competitors that do not have rooms available. Missing values are replaced with 0. </w:t>
-      </w:r>
-    </w:p>
-    <w:p>
-      <w:pPr>
-        <w:pStyle w:val="ListParagraph"/>
-        <w:numPr>
-          <w:ilvl w:val="0"/>
-          <w:numId w:val="2"/>
-        </w:numPr>
-        <w:rPr>
-          <w:lang w:val="en-US"/>
-        </w:rPr>
-      </w:pPr>
-      <w:r>
-        <w:rPr>
-          <w:lang w:val="en-US"/>
-        </w:rPr>
-        <w:t>Comp*_</w:t>
-      </w:r>
-      <w:proofErr w:type="spellStart"/>
-      <w:r>
-        <w:rPr>
-          <w:lang w:val="en-US"/>
-        </w:rPr>
-        <w:t>rate_percent_diff</w:t>
-      </w:r>
-      <w:proofErr w:type="spellEnd"/>
-      <w:r>
-        <w:rPr>
-          <w:lang w:val="en-US"/>
-        </w:rPr>
-        <w:t xml:space="preserve">: difference in price, how much </w:t>
-      </w:r>
-      <w:proofErr w:type="spellStart"/>
-      <w:r>
-        <w:rPr>
-          <w:lang w:val="en-US"/>
-        </w:rPr>
-        <w:t>expedia</w:t>
-      </w:r>
-      <w:proofErr w:type="spellEnd"/>
-      <w:r>
-        <w:rPr>
-          <w:lang w:val="en-US"/>
-        </w:rPr>
-        <w:t xml:space="preserve"> is cheaper than competitors. Average of all competitors is taken, and divided in 4 quantile groups (labelled 1, 2, 3, 4). When all values are missing it is labelled 0. </w:t>
+          <w:lang w:val="en-US"/>
+        </w:rPr>
+        <w:t xml:space="preserve"> set to 0 if value is missing. </w:t>
+      </w:r>
+      <w:r>
+        <w:rPr>
+          <w:lang w:val="en-US"/>
+        </w:rPr>
+        <w:t xml:space="preserve">Categorized in quantiles 1-4. </w:t>
       </w:r>
       <w:bookmarkStart w:id="0" w:name="_GoBack"/>
       <w:bookmarkEnd w:id="0"/>
-      <w:r>
-        <w:rPr>
-          <w:lang w:val="en-US"/>
-        </w:rPr>
-        <w:br/>
-      </w:r>
-      <w:r>
-        <w:rPr>
-          <w:lang w:val="en-US"/>
-        </w:rPr>
-        <w:br/>
+    </w:p>
+    <w:p>
+      <w:pPr>
+        <w:pStyle w:val="ListParagraph"/>
+        <w:numPr>
+          <w:ilvl w:val="0"/>
+          <w:numId w:val="2"/>
+        </w:numPr>
+        <w:rPr>
+          <w:lang w:val="en-US"/>
+        </w:rPr>
+      </w:pPr>
+      <w:proofErr w:type="spellStart"/>
+      <w:r>
+        <w:rPr>
+          <w:lang w:val="en-US"/>
+        </w:rPr>
+        <w:t>Date_time</w:t>
+      </w:r>
+      <w:proofErr w:type="spellEnd"/>
+      <w:r>
+        <w:rPr>
+          <w:lang w:val="en-US"/>
+        </w:rPr>
+        <w:t xml:space="preserve">: three new categories created: </w:t>
+      </w:r>
+      <w:proofErr w:type="spellStart"/>
+      <w:r>
+        <w:rPr>
+          <w:lang w:val="en-US"/>
+        </w:rPr>
+        <w:t>srch_month</w:t>
+      </w:r>
+      <w:proofErr w:type="spellEnd"/>
+      <w:r>
+        <w:rPr>
+          <w:lang w:val="en-US"/>
+        </w:rPr>
+        <w:t xml:space="preserve">, </w:t>
+      </w:r>
+      <w:proofErr w:type="spellStart"/>
+      <w:r>
+        <w:rPr>
+          <w:lang w:val="en-US"/>
+        </w:rPr>
+        <w:t>srch_year</w:t>
+      </w:r>
+      <w:proofErr w:type="spellEnd"/>
+      <w:r>
+        <w:rPr>
+          <w:lang w:val="en-US"/>
+        </w:rPr>
+        <w:t xml:space="preserve"> and </w:t>
+      </w:r>
+      <w:proofErr w:type="spellStart"/>
+      <w:r>
+        <w:rPr>
+          <w:lang w:val="en-US"/>
+        </w:rPr>
+        <w:t>srch_daytime</w:t>
+      </w:r>
+      <w:proofErr w:type="spellEnd"/>
+      <w:r>
+        <w:rPr>
+          <w:lang w:val="en-US"/>
+        </w:rPr>
+        <w:t xml:space="preserve"> (0 = night, 1 = morning, 2 = afternoon, 3 = evening). </w:t>
+      </w:r>
+    </w:p>
+    <w:p>
+      <w:pPr>
+        <w:pStyle w:val="ListParagraph"/>
+        <w:numPr>
+          <w:ilvl w:val="0"/>
+          <w:numId w:val="2"/>
+        </w:numPr>
+        <w:rPr>
+          <w:lang w:val="en-US"/>
+        </w:rPr>
+      </w:pPr>
+      <w:r>
+        <w:rPr>
+          <w:lang w:val="en-US"/>
+        </w:rPr>
+        <w:t xml:space="preserve">New category: </w:t>
+      </w:r>
+      <w:proofErr w:type="spellStart"/>
+      <w:r>
+        <w:rPr>
+          <w:lang w:val="en-US"/>
+        </w:rPr>
+        <w:t>booking_month</w:t>
+      </w:r>
+      <w:proofErr w:type="spellEnd"/>
+      <w:r>
+        <w:rPr>
+          <w:lang w:val="en-US"/>
+        </w:rPr>
+        <w:t xml:space="preserve">. Based on </w:t>
+      </w:r>
+      <w:r>
+        <w:rPr>
+          <w:lang w:val="en-US"/>
+        </w:rPr>
+        <w:t xml:space="preserve">which month was searched for, determined by the date of the search and the time between search and stay. </w:t>
       </w:r>
     </w:p>
     <w:sectPr>
@@ -2117,6 +2253,7 @@
   <w:style w:type="character" w:default="1" w:styleId="DefaultParagraphFont">
     <w:name w:val="Default Paragraph Font"/>
     <w:uiPriority w:val="1"/>
+    <w:semiHidden/>
     <w:unhideWhenUsed/>
   </w:style>
   <w:style w:type="table" w:default="1" w:styleId="TableNormal">

</xml_diff>